<commit_message>
update doc, add github repo address
</commit_message>
<xml_diff>
--- a/Documentation.docx
+++ b/Documentation.docx
@@ -834,6 +834,48 @@
     </w:p>
     <w:p>
       <w:pPr>
+        <w:spacing w:after="321"/>
+        <w:ind w:left="0" w:right="0" w:firstLine="0"/>
+        <w:rPr>
+          <w:b/>
+          <w:bCs/>
+          <w:sz w:val="21"/>
+          <w:szCs w:val="44"/>
+        </w:rPr>
+      </w:pPr>
+      <w:r>
+        <w:rPr>
+          <w:b/>
+          <w:bCs/>
+          <w:sz w:val="21"/>
+          <w:szCs w:val="44"/>
+        </w:rPr>
+        <w:t xml:space="preserve">Our github repo is @ </w:t>
+      </w:r>
+      <w:hyperlink r:id="rId11" w:history="1">
+        <w:r>
+          <w:rPr>
+            <w:rStyle w:val="Hyperlink"/>
+            <w:b/>
+            <w:bCs/>
+            <w:sz w:val="21"/>
+            <w:szCs w:val="44"/>
+          </w:rPr>
+          <w:t>https://github.com/Yuchen-G/206FinalProject</w:t>
+        </w:r>
+      </w:hyperlink>
+      <w:r>
+        <w:rPr>
+          <w:b/>
+          <w:bCs/>
+          <w:sz w:val="21"/>
+          <w:szCs w:val="44"/>
+        </w:rPr>
+        <w:t xml:space="preserve"> </w:t>
+      </w:r>
+    </w:p>
+    <w:p>
+      <w:pPr>
         <w:pStyle w:val="Heading2"/>
         <w:ind w:left="0"/>
         <w:rPr>
@@ -890,6 +932,7 @@
           <w:sz w:val="21"/>
           <w:szCs w:val="44"/>
         </w:rPr>
+        <w:lastRenderedPageBreak/>
         <w:t>The original API we used to get stock data didn't worked well since it returns same stock data for Thursday and Friday so that we had to find another API for</w:t>
       </w:r>
     </w:p>
@@ -908,7 +951,7 @@
         </w:rPr>
         <w:t xml:space="preserve">stock price data. After research, we decided to use MarketSatck </w:t>
       </w:r>
-      <w:hyperlink r:id="rId11">
+      <w:hyperlink r:id="rId12">
         <w:r>
           <w:rPr>
             <w:color w:val="0366D6"/>
@@ -943,7 +986,6 @@
           <w:sz w:val="21"/>
           <w:szCs w:val="44"/>
         </w:rPr>
-        <w:lastRenderedPageBreak/>
         <w:t>We were stuggled on how to pull 25 data every time. We create a counter to count each data we retrieved by datatime and when the counter goes up to 25, the program will stop.</w:t>
       </w:r>
     </w:p>
@@ -1039,7 +1081,7 @@
                     <pic:cNvPicPr/>
                   </pic:nvPicPr>
                   <pic:blipFill>
-                    <a:blip r:embed="rId12"/>
+                    <a:blip r:embed="rId13"/>
                     <a:stretch>
                       <a:fillRect/>
                     </a:stretch>
@@ -1114,7 +1156,7 @@
                     <pic:cNvPicPr/>
                   </pic:nvPicPr>
                   <pic:blipFill>
-                    <a:blip r:embed="rId13" cstate="print">
+                    <a:blip r:embed="rId14" cstate="print">
                       <a:extLst>
                         <a:ext uri="{28A0092B-C50C-407E-A947-70E740481C1C}">
                           <a14:useLocalDpi xmlns:a14="http://schemas.microsoft.com/office/drawing/2010/main" val="0"/>
@@ -1162,7 +1204,7 @@
                     <pic:cNvPicPr/>
                   </pic:nvPicPr>
                   <pic:blipFill>
-                    <a:blip r:embed="rId14" cstate="print">
+                    <a:blip r:embed="rId15" cstate="print">
                       <a:extLst>
                         <a:ext uri="{28A0092B-C50C-407E-A947-70E740481C1C}">
                           <a14:useLocalDpi xmlns:a14="http://schemas.microsoft.com/office/drawing/2010/main" val="0"/>
@@ -1211,7 +1253,7 @@
                     <pic:cNvPicPr/>
                   </pic:nvPicPr>
                   <pic:blipFill>
-                    <a:blip r:embed="rId15" cstate="print">
+                    <a:blip r:embed="rId16" cstate="print">
                       <a:extLst>
                         <a:ext uri="{28A0092B-C50C-407E-A947-70E740481C1C}">
                           <a14:useLocalDpi xmlns:a14="http://schemas.microsoft.com/office/drawing/2010/main" val="0"/>
@@ -1259,7 +1301,7 @@
                     <pic:cNvPicPr/>
                   </pic:nvPicPr>
                   <pic:blipFill>
-                    <a:blip r:embed="rId16" cstate="print">
+                    <a:blip r:embed="rId17" cstate="print">
                       <a:extLst>
                         <a:ext uri="{28A0092B-C50C-407E-A947-70E740481C1C}">
                           <a14:useLocalDpi xmlns:a14="http://schemas.microsoft.com/office/drawing/2010/main" val="0"/>
@@ -1739,7 +1781,7 @@
         </w:rPr>
         <w:t xml:space="preserve">""" This function prepares and returns the request url for the API call. It takes in the stock ticker, start date, end date, interval, decimal places. The documentation of the API parameters is at </w:t>
       </w:r>
-      <w:hyperlink r:id="rId17">
+      <w:hyperlink r:id="rId18">
         <w:r>
           <w:rPr>
             <w:color w:val="0366D6"/>
@@ -1908,7 +1950,7 @@
         </w:rPr>
         <w:t xml:space="preserve">''' This class serves to get the covid data from </w:t>
       </w:r>
-      <w:hyperlink r:id="rId18">
+      <w:hyperlink r:id="rId19">
         <w:r>
           <w:rPr>
             <w:color w:val="0366D6"/>
@@ -13493,7 +13535,7 @@
                     <pic:cNvPicPr/>
                   </pic:nvPicPr>
                   <pic:blipFill>
-                    <a:blip r:embed="rId19"/>
+                    <a:blip r:embed="rId20"/>
                     <a:stretch>
                       <a:fillRect/>
                     </a:stretch>

</xml_diff>